<commit_message>
Work on Paper prototype
</commit_message>
<xml_diff>
--- a/Paper prototype functionality.docx
+++ b/Paper prototype functionality.docx
@@ -239,8 +239,6 @@
       <w:r>
         <w:sym w:font="Wingdings" w:char="F0FC"/>
       </w:r>
-      <w:bookmarkStart w:id="0" w:name="_GoBack"/>
-      <w:bookmarkEnd w:id="0"/>
     </w:p>
     <w:p>
       <w:pPr>
@@ -261,6 +259,8 @@
       <w:r>
         <w:t>Figure out what the standard interface will look like</w:t>
       </w:r>
+      <w:bookmarkStart w:id="0" w:name="_GoBack"/>
+      <w:bookmarkEnd w:id="0"/>
     </w:p>
     <w:p/>
     <w:p>
@@ -326,6 +326,9 @@
       <w:r>
         <w:t>Standard FPV</w:t>
       </w:r>
+      <w:r>
+        <w:sym w:font="Wingdings" w:char="F0FC"/>
+      </w:r>
     </w:p>
     <w:p>
       <w:pPr>
@@ -337,6 +340,9 @@
       </w:pPr>
       <w:r>
         <w:t>Landmarks off/on</w:t>
+      </w:r>
+      <w:r>
+        <w:sym w:font="Wingdings" w:char="F0FC"/>
       </w:r>
     </w:p>
     <w:p>

</xml_diff>